<commit_message>
updated API docs & user data model
</commit_message>
<xml_diff>
--- a/server/API docs/SkillSwap Auth API Documentation.docx
+++ b/server/API docs/SkillSwap Auth API Documentation.docx
@@ -1,6 +1,6 @@
 
 <file path=word/document.xml><?xml version="1.0" encoding="utf-8"?>
-<w:document xmlns:wpc="http://schemas.microsoft.com/office/word/2010/wordprocessingCanvas" xmlns:cx="http://schemas.microsoft.com/office/drawing/2014/chartex" xmlns:cx1="http://schemas.microsoft.com/office/drawing/2015/9/8/chartex" xmlns:cx2="http://schemas.microsoft.com/office/drawing/2015/10/21/chartex" xmlns:cx3="http://schemas.microsoft.com/office/drawing/2016/5/9/chartex" xmlns:cx4="http://schemas.microsoft.com/office/drawing/2016/5/10/chartex" xmlns:cx5="http://schemas.microsoft.com/office/drawing/2016/5/11/chartex" xmlns:cx6="http://schemas.microsoft.com/office/drawing/2016/5/12/chartex" xmlns:cx7="http://schemas.microsoft.com/office/drawing/2016/5/13/chartex" xmlns:cx8="http://schemas.microsoft.com/office/drawing/2016/5/14/chartex" xmlns:mc="http://schemas.openxmlformats.org/markup-compatibility/2006" xmlns:aink="http://schemas.microsoft.com/office/drawing/2016/ink" xmlns:am3d="http://schemas.microsoft.com/office/drawing/2017/model3d" xmlns:o="urn:schemas-microsoft-com:office:office" xmlns:oel="http://schemas.microsoft.com/office/2019/extlst" xmlns:r="http://schemas.openxmlformats.org/officeDocument/2006/relationships" xmlns:m="http://schemas.openxmlformats.org/officeDocument/2006/math" xmlns:v="urn:schemas-microsoft-com:vml" xmlns:wp14="http://schemas.microsoft.com/office/word/2010/wordprocessingDrawing" xmlns:wp="http://schemas.openxmlformats.org/drawingml/2006/wordprocessingDrawing" xmlns:w10="urn:schemas-microsoft-com:office:word" xmlns:w="http://schemas.openxmlformats.org/wordprocessingml/2006/main" xmlns:w14="http://schemas.microsoft.com/office/word/2010/wordml" xmlns:w15="http://schemas.microsoft.com/office/word/2012/wordml" xmlns:w16cex="http://schemas.microsoft.com/office/word/2018/wordml/cex" xmlns:w16cid="http://schemas.microsoft.com/office/word/2016/wordml/cid" xmlns:w16="http://schemas.microsoft.com/office/word/2018/wordml" xmlns:w16sdtdh="http://schemas.microsoft.com/office/word/2020/wordml/sdtdatahash" xmlns:w16se="http://schemas.microsoft.com/office/word/2015/wordml/symex" xmlns:wpg="http://schemas.microsoft.com/office/word/2010/wordprocessingGroup" xmlns:wpi="http://schemas.microsoft.com/office/word/2010/wordprocessingInk" xmlns:wne="http://schemas.microsoft.com/office/word/2006/wordml" xmlns:wps="http://schemas.microsoft.com/office/word/2010/wordprocessingShape" mc:Ignorable="w14 w15 w16se w16cid w16 w16cex w16sdtdh wp14">
+<w:document xmlns:wpc="http://schemas.microsoft.com/office/word/2010/wordprocessingCanvas" xmlns:cx="http://schemas.microsoft.com/office/drawing/2014/chartex" xmlns:cx1="http://schemas.microsoft.com/office/drawing/2015/9/8/chartex" xmlns:cx2="http://schemas.microsoft.com/office/drawing/2015/10/21/chartex" xmlns:cx3="http://schemas.microsoft.com/office/drawing/2016/5/9/chartex" xmlns:cx4="http://schemas.microsoft.com/office/drawing/2016/5/10/chartex" xmlns:cx5="http://schemas.microsoft.com/office/drawing/2016/5/11/chartex" xmlns:cx6="http://schemas.microsoft.com/office/drawing/2016/5/12/chartex" xmlns:cx7="http://schemas.microsoft.com/office/drawing/2016/5/13/chartex" xmlns:cx8="http://schemas.microsoft.com/office/drawing/2016/5/14/chartex" xmlns:mc="http://schemas.openxmlformats.org/markup-compatibility/2006" xmlns:aink="http://schemas.microsoft.com/office/drawing/2016/ink" xmlns:am3d="http://schemas.microsoft.com/office/drawing/2017/model3d" xmlns:o="urn:schemas-microsoft-com:office:office" xmlns:oel="http://schemas.microsoft.com/office/2019/extlst" xmlns:r="http://schemas.openxmlformats.org/officeDocument/2006/relationships" xmlns:m="http://schemas.openxmlformats.org/officeDocument/2006/math" xmlns:v="urn:schemas-microsoft-com:vml" xmlns:wp14="http://schemas.microsoft.com/office/word/2010/wordprocessingDrawing" xmlns:wp="http://schemas.openxmlformats.org/drawingml/2006/wordprocessingDrawing" xmlns:w10="urn:schemas-microsoft-com:office:word" xmlns:w="http://schemas.openxmlformats.org/wordprocessingml/2006/main" xmlns:w14="http://schemas.microsoft.com/office/word/2010/wordml" xmlns:w15="http://schemas.microsoft.com/office/word/2012/wordml" xmlns:w16cex="http://schemas.microsoft.com/office/word/2018/wordml/cex" xmlns:w16cid="http://schemas.microsoft.com/office/word/2016/wordml/cid" xmlns:w16="http://schemas.microsoft.com/office/word/2018/wordml" xmlns:w16du="http://schemas.microsoft.com/office/word/2023/wordml/word16du" xmlns:w16sdtdh="http://schemas.microsoft.com/office/word/2020/wordml/sdtdatahash" xmlns:w16se="http://schemas.microsoft.com/office/word/2015/wordml/symex" xmlns:wpg="http://schemas.microsoft.com/office/word/2010/wordprocessingGroup" xmlns:wpi="http://schemas.microsoft.com/office/word/2010/wordprocessingInk" xmlns:wne="http://schemas.microsoft.com/office/word/2006/wordml" xmlns:wps="http://schemas.microsoft.com/office/word/2010/wordprocessingShape" mc:Ignorable="w14 w15 w16se w16cid w16 w16cex w16sdtdh w16du wp14">
   <w:body>
     <w:p>
       <w:pPr>
@@ -188,7 +188,237 @@
         <w:rPr>
           <w:lang w:val="en-US"/>
         </w:rPr>
-        <w:t xml:space="preserve">   </w:t>
+        <w:t>,</w:t>
+      </w:r>
+    </w:p>
+    <w:p>
+      <w:pPr>
+        <w:rPr>
+          <w:lang w:val="en-US"/>
+        </w:rPr>
+      </w:pPr>
+      <w:r>
+        <w:rPr>
+          <w:lang w:val="en-US"/>
+        </w:rPr>
+        <w:t xml:space="preserve">     “</w:t>
+      </w:r>
+      <w:proofErr w:type="spellStart"/>
+      <w:r>
+        <w:rPr>
+          <w:lang w:val="en-US"/>
+        </w:rPr>
+        <w:t>swapPreference</w:t>
+      </w:r>
+      <w:proofErr w:type="spellEnd"/>
+      <w:r>
+        <w:rPr>
+          <w:lang w:val="en-US"/>
+        </w:rPr>
+        <w:t>”: [“String”] (“in-person” and/or “online” and/or “hybrid”),</w:t>
+      </w:r>
+    </w:p>
+    <w:p>
+      <w:pPr>
+        <w:rPr>
+          <w:lang w:val="en-US"/>
+        </w:rPr>
+      </w:pPr>
+      <w:r>
+        <w:rPr>
+          <w:lang w:val="en-US"/>
+        </w:rPr>
+        <w:t xml:space="preserve">     “</w:t>
+      </w:r>
+      <w:proofErr w:type="spellStart"/>
+      <w:r>
+        <w:rPr>
+          <w:lang w:val="en-US"/>
+        </w:rPr>
+        <w:t>langPreference</w:t>
+      </w:r>
+      <w:proofErr w:type="spellEnd"/>
+      <w:r>
+        <w:rPr>
+          <w:lang w:val="en-US"/>
+        </w:rPr>
+        <w:t>”: [“String”] (“English” and/or “French” and/or “German” ….),</w:t>
+      </w:r>
+    </w:p>
+    <w:p>
+      <w:pPr>
+        <w:rPr>
+          <w:lang w:val="en-US"/>
+        </w:rPr>
+      </w:pPr>
+      <w:r>
+        <w:rPr>
+          <w:lang w:val="en-US"/>
+        </w:rPr>
+        <w:t xml:space="preserve">     “location”: {</w:t>
+      </w:r>
+      <w:r>
+        <w:rPr>
+          <w:lang w:val="en-US"/>
+        </w:rPr>
+        <w:br/>
+        <w:t xml:space="preserve">                 “</w:t>
+      </w:r>
+      <w:proofErr w:type="spellStart"/>
+      <w:r>
+        <w:rPr>
+          <w:lang w:val="en-US"/>
+        </w:rPr>
+        <w:t>type”:“String</w:t>
+      </w:r>
+      <w:proofErr w:type="spellEnd"/>
+      <w:r>
+        <w:rPr>
+          <w:lang w:val="en-US"/>
+        </w:rPr>
+        <w:t>” (must be “Point”),</w:t>
+      </w:r>
+      <w:r>
+        <w:rPr>
+          <w:lang w:val="en-US"/>
+        </w:rPr>
+        <w:br/>
+        <w:t xml:space="preserve">                 “coordinate”: [Number] (e.g. </w:t>
+      </w:r>
+      <w:r>
+        <w:rPr>
+          <w:lang w:val="en-US"/>
+        </w:rPr>
+        <w:t>[-73.856077, 40.848447]</w:t>
+      </w:r>
+      <w:r>
+        <w:rPr>
+          <w:lang w:val="en-US"/>
+        </w:rPr>
+        <w:t xml:space="preserve">    },</w:t>
+      </w:r>
+    </w:p>
+    <w:p>
+      <w:pPr>
+        <w:rPr>
+          <w:lang w:val="en-US"/>
+        </w:rPr>
+      </w:pPr>
+      <w:r>
+        <w:rPr>
+          <w:lang w:val="en-US"/>
+        </w:rPr>
+        <w:t xml:space="preserve">     “</w:t>
+      </w:r>
+      <w:proofErr w:type="spellStart"/>
+      <w:r>
+        <w:rPr>
+          <w:lang w:val="en-US"/>
+        </w:rPr>
+        <w:t>skillsOffered</w:t>
+      </w:r>
+      <w:proofErr w:type="spellEnd"/>
+      <w:r>
+        <w:rPr>
+          <w:lang w:val="en-US"/>
+        </w:rPr>
+        <w:t>”: [{</w:t>
+      </w:r>
+      <w:r>
+        <w:rPr>
+          <w:lang w:val="en-US"/>
+        </w:rPr>
+        <w:br/>
+        <w:t xml:space="preserve">                  “type”: “</w:t>
+      </w:r>
+      <w:proofErr w:type="spellStart"/>
+      <w:r>
+        <w:rPr>
+          <w:lang w:val="en-US"/>
+        </w:rPr>
+        <w:t>Schema.Types.ObjectId</w:t>
+      </w:r>
+      <w:proofErr w:type="spellEnd"/>
+      <w:r>
+        <w:rPr>
+          <w:lang w:val="en-US"/>
+        </w:rPr>
+        <w:t>”,</w:t>
+      </w:r>
+      <w:r>
+        <w:rPr>
+          <w:lang w:val="en-US"/>
+        </w:rPr>
+        <w:br/>
+        <w:t xml:space="preserve">                  “ref”: “Skill”    }],</w:t>
+      </w:r>
+    </w:p>
+    <w:p>
+      <w:pPr>
+        <w:rPr>
+          <w:lang w:val="en-US"/>
+        </w:rPr>
+      </w:pPr>
+      <w:r>
+        <w:rPr>
+          <w:lang w:val="en-US"/>
+        </w:rPr>
+        <w:t xml:space="preserve">     “</w:t>
+      </w:r>
+      <w:proofErr w:type="spellStart"/>
+      <w:r>
+        <w:rPr>
+          <w:lang w:val="en-US"/>
+        </w:rPr>
+        <w:t>skillsWanted</w:t>
+      </w:r>
+      <w:proofErr w:type="spellEnd"/>
+      <w:r>
+        <w:rPr>
+          <w:lang w:val="en-US"/>
+        </w:rPr>
+        <w:t>”: [{</w:t>
+      </w:r>
+      <w:r>
+        <w:rPr>
+          <w:lang w:val="en-US"/>
+        </w:rPr>
+        <w:br/>
+        <w:t xml:space="preserve">                  “type”: “</w:t>
+      </w:r>
+      <w:proofErr w:type="spellStart"/>
+      <w:r>
+        <w:rPr>
+          <w:lang w:val="en-US"/>
+        </w:rPr>
+        <w:t>Schema.Types.ObjectId</w:t>
+      </w:r>
+      <w:proofErr w:type="spellEnd"/>
+      <w:r>
+        <w:rPr>
+          <w:lang w:val="en-US"/>
+        </w:rPr>
+        <w:t>”,</w:t>
+      </w:r>
+      <w:r>
+        <w:rPr>
+          <w:lang w:val="en-US"/>
+        </w:rPr>
+        <w:br/>
+        <w:t xml:space="preserve">                  “ref”: “Skill”    }]</w:t>
+      </w:r>
+    </w:p>
+    <w:p>
+      <w:pPr>
+        <w:rPr>
+          <w:lang w:val="en-US"/>
+        </w:rPr>
+      </w:pPr>
+      <w:r>
+        <w:rPr>
+          <w:lang w:val="en-US"/>
+        </w:rPr>
+        <w:t xml:space="preserve">  </w:t>
       </w:r>
       <w:r>
         <w:rPr>
@@ -553,6 +783,7 @@
           <w:b/>
           <w:bCs/>
         </w:rPr>
+        <w:lastRenderedPageBreak/>
         <w:t>Code:</w:t>
       </w:r>
       <w:r>
@@ -771,7 +1002,6 @@
           <w:b/>
           <w:bCs/>
         </w:rPr>
-        <w:lastRenderedPageBreak/>
         <w:t>URL:</w:t>
       </w:r>
       <w:r>
@@ -1196,1274 +1426,29 @@
           <w:bCs/>
           <w:lang w:val="en-US"/>
         </w:rPr>
-        <w:t>3. Update User Data</w:t>
-      </w:r>
-    </w:p>
-    <w:p>
-      <w:pPr>
-        <w:rPr>
-          <w:lang w:val="en-US"/>
-        </w:rPr>
-      </w:pPr>
-      <w:r>
-        <w:rPr>
-          <w:lang w:val="en-US"/>
-        </w:rPr>
-        <w:t>Allows logged-in users to update their own data.</w:t>
-      </w:r>
-    </w:p>
-    <w:p>
-      <w:pPr>
-        <w:numPr>
-          <w:ilvl w:val="0"/>
-          <w:numId w:val="3"/>
-        </w:numPr>
-        <w:rPr>
-          <w:lang w:val="en-US"/>
-        </w:rPr>
-      </w:pPr>
-      <w:r>
-        <w:rPr>
-          <w:b/>
-          <w:bCs/>
-          <w:lang w:val="en-US"/>
-        </w:rPr>
-        <w:t>URL:</w:t>
-      </w:r>
-      <w:r>
-        <w:rPr>
-          <w:lang w:val="en-US"/>
-        </w:rPr>
-        <w:t xml:space="preserve"> </w:t>
-      </w:r>
-      <w:r>
-        <w:rPr>
-          <w:b/>
-          <w:bCs/>
-          <w:lang w:val="en-US"/>
-        </w:rPr>
-        <w:t>/</w:t>
-      </w:r>
-      <w:proofErr w:type="spellStart"/>
-      <w:r>
-        <w:rPr>
-          <w:b/>
-          <w:bCs/>
-          <w:lang w:val="en-US"/>
-        </w:rPr>
-        <w:t>api</w:t>
-      </w:r>
-      <w:proofErr w:type="spellEnd"/>
-      <w:r>
-        <w:rPr>
-          <w:b/>
-          <w:bCs/>
-          <w:lang w:val="en-US"/>
-        </w:rPr>
-        <w:t>/auth/</w:t>
-      </w:r>
-      <w:r>
-        <w:rPr>
-          <w:b/>
-          <w:bCs/>
-          <w:lang w:val="en-US"/>
-        </w:rPr>
-        <w:t>update</w:t>
-      </w:r>
-      <w:r>
-        <w:rPr>
-          <w:b/>
-          <w:bCs/>
-          <w:lang w:val="en-US"/>
-        </w:rPr>
-        <w:t>/{</w:t>
-      </w:r>
-      <w:proofErr w:type="spellStart"/>
-      <w:r>
-        <w:rPr>
-          <w:b/>
-          <w:bCs/>
-          <w:lang w:val="en-US"/>
-        </w:rPr>
-        <w:t>userId</w:t>
-      </w:r>
-      <w:proofErr w:type="spellEnd"/>
-      <w:r>
-        <w:rPr>
-          <w:b/>
-          <w:bCs/>
-          <w:lang w:val="en-US"/>
-        </w:rPr>
-        <w:t>}</w:t>
-      </w:r>
-    </w:p>
-    <w:p>
-      <w:pPr>
-        <w:numPr>
-          <w:ilvl w:val="0"/>
-          <w:numId w:val="3"/>
-        </w:numPr>
-      </w:pPr>
-      <w:r>
-        <w:rPr>
-          <w:b/>
-          <w:bCs/>
-        </w:rPr>
-        <w:t>Method:</w:t>
-      </w:r>
-      <w:r>
-        <w:t xml:space="preserve"> </w:t>
-      </w:r>
-      <w:r>
-        <w:rPr>
-          <w:b/>
-          <w:bCs/>
-        </w:rPr>
-        <w:t>PUT</w:t>
-      </w:r>
-    </w:p>
-    <w:p>
-      <w:pPr>
-        <w:numPr>
-          <w:ilvl w:val="0"/>
-          <w:numId w:val="3"/>
-        </w:numPr>
-      </w:pPr>
-      <w:r>
-        <w:rPr>
-          <w:b/>
-          <w:bCs/>
-        </w:rPr>
-        <w:t>Headers:</w:t>
-      </w:r>
-    </w:p>
-    <w:p>
-      <w:pPr>
-        <w:numPr>
-          <w:ilvl w:val="1"/>
-          <w:numId w:val="3"/>
-        </w:numPr>
-        <w:rPr>
-          <w:lang w:val="en-US"/>
-        </w:rPr>
-      </w:pPr>
-      <w:r>
-        <w:rPr>
-          <w:b/>
-          <w:bCs/>
-          <w:lang w:val="en-US"/>
-        </w:rPr>
-        <w:t>Authorization</w:t>
-      </w:r>
-      <w:r>
-        <w:rPr>
-          <w:lang w:val="en-US"/>
-        </w:rPr>
-        <w:t xml:space="preserve">: </w:t>
-      </w:r>
-      <w:r>
-        <w:rPr>
-          <w:b/>
-          <w:bCs/>
-          <w:lang w:val="en-US"/>
-        </w:rPr>
-        <w:t>Bearer &lt;JWT Token&gt;</w:t>
-      </w:r>
-      <w:r>
-        <w:rPr>
-          <w:lang w:val="en-US"/>
-        </w:rPr>
-        <w:t xml:space="preserve"> (Token retrieved from login cookie)</w:t>
-      </w:r>
-    </w:p>
-    <w:p>
-      <w:pPr>
-        <w:numPr>
-          <w:ilvl w:val="0"/>
-          <w:numId w:val="3"/>
-        </w:numPr>
-      </w:pPr>
-      <w:r>
-        <w:rPr>
-          <w:b/>
-          <w:bCs/>
-        </w:rPr>
-        <w:t>URL Parameters:</w:t>
-      </w:r>
-    </w:p>
-    <w:p>
-      <w:pPr>
-        <w:numPr>
-          <w:ilvl w:val="1"/>
-          <w:numId w:val="3"/>
-        </w:numPr>
-        <w:rPr>
-          <w:lang w:val="en-US"/>
-        </w:rPr>
-      </w:pPr>
-      <w:proofErr w:type="spellStart"/>
-      <w:r>
-        <w:rPr>
-          <w:b/>
-          <w:bCs/>
-          <w:lang w:val="en-US"/>
-        </w:rPr>
-        <w:t>userId</w:t>
-      </w:r>
-      <w:proofErr w:type="spellEnd"/>
-      <w:r>
-        <w:rPr>
-          <w:lang w:val="en-US"/>
-        </w:rPr>
-        <w:t>: ID of the user to update</w:t>
-      </w:r>
-    </w:p>
-    <w:p>
-      <w:pPr>
-        <w:numPr>
-          <w:ilvl w:val="0"/>
-          <w:numId w:val="3"/>
-        </w:numPr>
-        <w:rPr>
-          <w:lang w:val="en-US"/>
-        </w:rPr>
-      </w:pPr>
-      <w:r>
-        <w:rPr>
-          <w:b/>
-          <w:bCs/>
-          <w:lang w:val="en-US"/>
-        </w:rPr>
-        <w:t>Body Parameters:</w:t>
-      </w:r>
-      <w:r>
-        <w:rPr>
-          <w:lang w:val="en-US"/>
-        </w:rPr>
-        <w:t xml:space="preserve"> Any user field(s) to update.</w:t>
-      </w:r>
-    </w:p>
-    <w:p>
-      <w:pPr>
-        <w:numPr>
-          <w:ilvl w:val="0"/>
-          <w:numId w:val="3"/>
-        </w:numPr>
-      </w:pPr>
-      <w:proofErr w:type="spellStart"/>
-      <w:r>
-        <w:rPr>
-          <w:b/>
-          <w:bCs/>
-        </w:rPr>
-        <w:t>Success</w:t>
-      </w:r>
-      <w:proofErr w:type="spellEnd"/>
-      <w:r>
-        <w:rPr>
-          <w:b/>
-          <w:bCs/>
-        </w:rPr>
-        <w:t xml:space="preserve"> Response:</w:t>
-      </w:r>
-    </w:p>
-    <w:p>
-      <w:pPr>
-        <w:numPr>
-          <w:ilvl w:val="1"/>
-          <w:numId w:val="3"/>
-        </w:numPr>
-      </w:pPr>
-      <w:r>
-        <w:rPr>
-          <w:b/>
-          <w:bCs/>
-        </w:rPr>
-        <w:t>Code:</w:t>
-      </w:r>
-      <w:r>
-        <w:t xml:space="preserve"> 200 (OK)</w:t>
-      </w:r>
-    </w:p>
-    <w:p>
-      <w:pPr>
-        <w:numPr>
-          <w:ilvl w:val="1"/>
-          <w:numId w:val="3"/>
-        </w:numPr>
-        <w:rPr>
-          <w:lang w:val="en-US"/>
-        </w:rPr>
-      </w:pPr>
-      <w:r>
-        <w:rPr>
-          <w:b/>
-          <w:bCs/>
-          <w:lang w:val="en-US"/>
-        </w:rPr>
-        <w:t>Content:</w:t>
-      </w:r>
-      <w:r>
-        <w:rPr>
-          <w:lang w:val="en-US"/>
-        </w:rPr>
-        <w:t xml:space="preserve"> </w:t>
-      </w:r>
-      <w:r>
-        <w:rPr>
-          <w:b/>
-          <w:bCs/>
-          <w:lang w:val="en-US"/>
-        </w:rPr>
-        <w:t>{ message: "User updated successfully", user: { updated fields } }</w:t>
-      </w:r>
-    </w:p>
-    <w:p>
-      <w:pPr>
-        <w:numPr>
-          <w:ilvl w:val="0"/>
-          <w:numId w:val="3"/>
-        </w:numPr>
-      </w:pPr>
-      <w:r>
-        <w:rPr>
-          <w:b/>
-          <w:bCs/>
-        </w:rPr>
-        <w:t>Error Response:</w:t>
-      </w:r>
-    </w:p>
-    <w:p>
-      <w:pPr>
-        <w:numPr>
-          <w:ilvl w:val="1"/>
-          <w:numId w:val="3"/>
-        </w:numPr>
-      </w:pPr>
-      <w:r>
-        <w:rPr>
-          <w:b/>
-          <w:bCs/>
-        </w:rPr>
-        <w:t>Code:</w:t>
-      </w:r>
-      <w:r>
-        <w:t xml:space="preserve"> 401 (</w:t>
-      </w:r>
-      <w:proofErr w:type="spellStart"/>
-      <w:r>
-        <w:t>Unauthorized</w:t>
-      </w:r>
-      <w:proofErr w:type="spellEnd"/>
-      <w:r>
-        <w:t>) / 403 (</w:t>
-      </w:r>
-      <w:proofErr w:type="spellStart"/>
-      <w:r>
-        <w:t>Forbidden</w:t>
-      </w:r>
-      <w:proofErr w:type="spellEnd"/>
-      <w:r>
-        <w:t>)</w:t>
-      </w:r>
-    </w:p>
-    <w:p>
-      <w:pPr>
-        <w:numPr>
-          <w:ilvl w:val="1"/>
-          <w:numId w:val="3"/>
-        </w:numPr>
-      </w:pPr>
-      <w:r>
-        <w:rPr>
-          <w:b/>
-          <w:bCs/>
-        </w:rPr>
-        <w:t>Content:</w:t>
-      </w:r>
-      <w:r>
-        <w:t xml:space="preserve"> </w:t>
-      </w:r>
-      <w:r>
-        <w:rPr>
-          <w:b/>
-          <w:bCs/>
-        </w:rPr>
-        <w:t xml:space="preserve">{ </w:t>
-      </w:r>
-      <w:proofErr w:type="spellStart"/>
-      <w:r>
-        <w:rPr>
-          <w:b/>
-          <w:bCs/>
-        </w:rPr>
-        <w:t>message</w:t>
-      </w:r>
-      <w:proofErr w:type="spellEnd"/>
-      <w:r>
-        <w:rPr>
-          <w:b/>
-          <w:bCs/>
-        </w:rPr>
-        <w:t xml:space="preserve">: "Error </w:t>
-      </w:r>
-      <w:proofErr w:type="spellStart"/>
-      <w:r>
-        <w:rPr>
-          <w:b/>
-          <w:bCs/>
-        </w:rPr>
-        <w:t>message</w:t>
-      </w:r>
-      <w:proofErr w:type="spellEnd"/>
-      <w:r>
-        <w:rPr>
-          <w:b/>
-          <w:bCs/>
-        </w:rPr>
-        <w:t>" }</w:t>
-      </w:r>
-    </w:p>
-    <w:p>
-      <w:pPr>
-        <w:rPr>
-          <w:b/>
-          <w:bCs/>
-        </w:rPr>
-      </w:pPr>
-      <w:r>
-        <w:rPr>
-          <w:b/>
-          <w:bCs/>
-        </w:rPr>
-        <w:t>4. Delete User Data</w:t>
-      </w:r>
-    </w:p>
-    <w:p>
-      <w:pPr>
-        <w:rPr>
-          <w:lang w:val="en-US"/>
-        </w:rPr>
-      </w:pPr>
-      <w:r>
-        <w:rPr>
-          <w:lang w:val="en-US"/>
-        </w:rPr>
-        <w:t>Allows admins to delete a user's data.</w:t>
-      </w:r>
-    </w:p>
-    <w:p>
-      <w:pPr>
-        <w:numPr>
-          <w:ilvl w:val="0"/>
-          <w:numId w:val="4"/>
-        </w:numPr>
-        <w:rPr>
-          <w:lang w:val="en-US"/>
-        </w:rPr>
-      </w:pPr>
-      <w:r>
-        <w:rPr>
-          <w:b/>
-          <w:bCs/>
-          <w:lang w:val="en-US"/>
-        </w:rPr>
-        <w:t>URL:</w:t>
-      </w:r>
-      <w:r>
-        <w:rPr>
-          <w:lang w:val="en-US"/>
-        </w:rPr>
-        <w:t xml:space="preserve"> </w:t>
-      </w:r>
-      <w:r>
-        <w:rPr>
-          <w:b/>
-          <w:bCs/>
-          <w:lang w:val="en-US"/>
-        </w:rPr>
-        <w:t>/</w:t>
-      </w:r>
-      <w:proofErr w:type="spellStart"/>
-      <w:r>
-        <w:rPr>
-          <w:b/>
-          <w:bCs/>
-          <w:lang w:val="en-US"/>
-        </w:rPr>
-        <w:t>api</w:t>
-      </w:r>
-      <w:proofErr w:type="spellEnd"/>
-      <w:r>
-        <w:rPr>
-          <w:b/>
-          <w:bCs/>
-          <w:lang w:val="en-US"/>
-        </w:rPr>
-        <w:t>/auth/</w:t>
-      </w:r>
-      <w:r>
-        <w:rPr>
-          <w:b/>
-          <w:bCs/>
-          <w:lang w:val="en-US"/>
-        </w:rPr>
-        <w:t>delete</w:t>
-      </w:r>
-      <w:r>
-        <w:rPr>
-          <w:b/>
-          <w:bCs/>
-          <w:lang w:val="en-US"/>
-        </w:rPr>
-        <w:t>/{</w:t>
-      </w:r>
-      <w:proofErr w:type="spellStart"/>
-      <w:r>
-        <w:rPr>
-          <w:b/>
-          <w:bCs/>
-          <w:lang w:val="en-US"/>
-        </w:rPr>
-        <w:t>userId</w:t>
-      </w:r>
-      <w:proofErr w:type="spellEnd"/>
-      <w:r>
-        <w:rPr>
-          <w:b/>
-          <w:bCs/>
-          <w:lang w:val="en-US"/>
-        </w:rPr>
-        <w:t>}</w:t>
-      </w:r>
-    </w:p>
-    <w:p>
-      <w:pPr>
-        <w:numPr>
-          <w:ilvl w:val="0"/>
-          <w:numId w:val="4"/>
-        </w:numPr>
-      </w:pPr>
-      <w:r>
-        <w:rPr>
-          <w:b/>
-          <w:bCs/>
-        </w:rPr>
-        <w:lastRenderedPageBreak/>
-        <w:t>Method:</w:t>
-      </w:r>
-      <w:r>
-        <w:t xml:space="preserve"> </w:t>
-      </w:r>
-      <w:r>
-        <w:rPr>
-          <w:b/>
-          <w:bCs/>
-        </w:rPr>
-        <w:t>DELETE</w:t>
-      </w:r>
-    </w:p>
-    <w:p>
-      <w:pPr>
-        <w:numPr>
-          <w:ilvl w:val="0"/>
-          <w:numId w:val="4"/>
-        </w:numPr>
-      </w:pPr>
-      <w:r>
-        <w:rPr>
-          <w:b/>
-          <w:bCs/>
-        </w:rPr>
-        <w:t>Headers:</w:t>
-      </w:r>
-    </w:p>
-    <w:p>
-      <w:pPr>
-        <w:numPr>
-          <w:ilvl w:val="1"/>
-          <w:numId w:val="4"/>
-        </w:numPr>
-        <w:rPr>
-          <w:lang w:val="en-US"/>
-        </w:rPr>
-      </w:pPr>
-      <w:r>
-        <w:rPr>
-          <w:b/>
-          <w:bCs/>
-          <w:lang w:val="en-US"/>
-        </w:rPr>
-        <w:t>Authorization</w:t>
-      </w:r>
-      <w:r>
-        <w:rPr>
-          <w:lang w:val="en-US"/>
-        </w:rPr>
-        <w:t xml:space="preserve">: </w:t>
-      </w:r>
-      <w:r>
-        <w:rPr>
-          <w:b/>
-          <w:bCs/>
-          <w:lang w:val="en-US"/>
-        </w:rPr>
-        <w:t>Bearer &lt;JWT Token&gt;</w:t>
-      </w:r>
-      <w:r>
-        <w:rPr>
-          <w:lang w:val="en-US"/>
-        </w:rPr>
-        <w:t xml:space="preserve"> (Token retrieved from login cookie)</w:t>
-      </w:r>
-    </w:p>
-    <w:p>
-      <w:pPr>
-        <w:numPr>
-          <w:ilvl w:val="0"/>
-          <w:numId w:val="4"/>
-        </w:numPr>
-      </w:pPr>
-      <w:r>
-        <w:rPr>
-          <w:b/>
-          <w:bCs/>
-        </w:rPr>
-        <w:t>URL Parameters:</w:t>
-      </w:r>
-    </w:p>
-    <w:p>
-      <w:pPr>
-        <w:numPr>
-          <w:ilvl w:val="1"/>
-          <w:numId w:val="4"/>
-        </w:numPr>
-        <w:rPr>
-          <w:lang w:val="en-US"/>
-        </w:rPr>
-      </w:pPr>
-      <w:proofErr w:type="spellStart"/>
-      <w:r>
-        <w:rPr>
-          <w:b/>
-          <w:bCs/>
-          <w:lang w:val="en-US"/>
-        </w:rPr>
-        <w:t>userId</w:t>
-      </w:r>
-      <w:proofErr w:type="spellEnd"/>
-      <w:r>
-        <w:rPr>
-          <w:lang w:val="en-US"/>
-        </w:rPr>
-        <w:t>: ID of the user to delete</w:t>
-      </w:r>
-    </w:p>
-    <w:p>
-      <w:pPr>
-        <w:numPr>
-          <w:ilvl w:val="0"/>
-          <w:numId w:val="4"/>
-        </w:numPr>
-      </w:pPr>
-      <w:proofErr w:type="spellStart"/>
-      <w:r>
-        <w:rPr>
-          <w:b/>
-          <w:bCs/>
-        </w:rPr>
-        <w:t>Success</w:t>
-      </w:r>
-      <w:proofErr w:type="spellEnd"/>
-      <w:r>
-        <w:rPr>
-          <w:b/>
-          <w:bCs/>
-        </w:rPr>
-        <w:t xml:space="preserve"> Response:</w:t>
-      </w:r>
-    </w:p>
-    <w:p>
-      <w:pPr>
-        <w:numPr>
-          <w:ilvl w:val="1"/>
-          <w:numId w:val="4"/>
-        </w:numPr>
-      </w:pPr>
-      <w:r>
-        <w:rPr>
-          <w:b/>
-          <w:bCs/>
-        </w:rPr>
-        <w:t>Code:</w:t>
-      </w:r>
-      <w:r>
-        <w:t xml:space="preserve"> 200 (OK)</w:t>
-      </w:r>
-    </w:p>
-    <w:p>
-      <w:pPr>
-        <w:numPr>
-          <w:ilvl w:val="1"/>
-          <w:numId w:val="4"/>
-        </w:numPr>
-        <w:rPr>
-          <w:lang w:val="en-US"/>
-        </w:rPr>
-      </w:pPr>
-      <w:r>
-        <w:rPr>
-          <w:b/>
-          <w:bCs/>
-          <w:lang w:val="en-US"/>
-        </w:rPr>
-        <w:t>Content:</w:t>
-      </w:r>
-      <w:r>
-        <w:rPr>
-          <w:lang w:val="en-US"/>
-        </w:rPr>
-        <w:t xml:space="preserve"> </w:t>
-      </w:r>
-      <w:r>
-        <w:rPr>
-          <w:b/>
-          <w:bCs/>
-          <w:lang w:val="en-US"/>
-        </w:rPr>
-        <w:t>{ message: "User deleted successfully" }</w:t>
-      </w:r>
-    </w:p>
-    <w:p>
-      <w:pPr>
-        <w:numPr>
-          <w:ilvl w:val="0"/>
-          <w:numId w:val="4"/>
-        </w:numPr>
-      </w:pPr>
-      <w:r>
-        <w:rPr>
-          <w:b/>
-          <w:bCs/>
-        </w:rPr>
-        <w:t>Error Response:</w:t>
-      </w:r>
-    </w:p>
-    <w:p>
-      <w:pPr>
-        <w:numPr>
-          <w:ilvl w:val="1"/>
-          <w:numId w:val="4"/>
-        </w:numPr>
-      </w:pPr>
-      <w:r>
-        <w:rPr>
-          <w:b/>
-          <w:bCs/>
-        </w:rPr>
-        <w:t>Code:</w:t>
-      </w:r>
-      <w:r>
-        <w:t xml:space="preserve"> 401 (</w:t>
-      </w:r>
-      <w:proofErr w:type="spellStart"/>
-      <w:r>
-        <w:t>Unauthorized</w:t>
-      </w:r>
-      <w:proofErr w:type="spellEnd"/>
-      <w:r>
-        <w:t>) / 403 (</w:t>
-      </w:r>
-      <w:proofErr w:type="spellStart"/>
-      <w:r>
-        <w:t>Forbidden</w:t>
-      </w:r>
-      <w:proofErr w:type="spellEnd"/>
-      <w:r>
-        <w:t>)</w:t>
-      </w:r>
-    </w:p>
-    <w:p>
-      <w:pPr>
-        <w:numPr>
-          <w:ilvl w:val="1"/>
-          <w:numId w:val="4"/>
-        </w:numPr>
-      </w:pPr>
-      <w:r>
-        <w:rPr>
-          <w:b/>
-          <w:bCs/>
-        </w:rPr>
-        <w:t>Content:</w:t>
-      </w:r>
-      <w:r>
-        <w:t xml:space="preserve"> </w:t>
-      </w:r>
-      <w:r>
-        <w:rPr>
-          <w:b/>
-          <w:bCs/>
-        </w:rPr>
-        <w:t xml:space="preserve">{ </w:t>
-      </w:r>
-      <w:proofErr w:type="spellStart"/>
-      <w:r>
-        <w:rPr>
-          <w:b/>
-          <w:bCs/>
-        </w:rPr>
-        <w:t>message</w:t>
-      </w:r>
-      <w:proofErr w:type="spellEnd"/>
-      <w:r>
-        <w:rPr>
-          <w:b/>
-          <w:bCs/>
-        </w:rPr>
-        <w:t xml:space="preserve">: "Error </w:t>
-      </w:r>
-      <w:proofErr w:type="spellStart"/>
-      <w:r>
-        <w:rPr>
-          <w:b/>
-          <w:bCs/>
-        </w:rPr>
-        <w:t>message</w:t>
-      </w:r>
-      <w:proofErr w:type="spellEnd"/>
-      <w:r>
-        <w:rPr>
-          <w:b/>
-          <w:bCs/>
-        </w:rPr>
-        <w:t>" }</w:t>
-      </w:r>
-    </w:p>
-    <w:p>
-      <w:pPr>
-        <w:rPr>
-          <w:b/>
-          <w:bCs/>
-          <w:lang w:val="en-US"/>
-        </w:rPr>
-      </w:pPr>
-      <w:r>
-        <w:rPr>
-          <w:b/>
-          <w:bCs/>
-          <w:lang w:val="en-US"/>
-        </w:rPr>
-        <w:t xml:space="preserve">5. </w:t>
-      </w:r>
-      <w:r>
-        <w:rPr>
-          <w:b/>
-          <w:bCs/>
-          <w:lang w:val="en-US"/>
-        </w:rPr>
-        <w:t>Fetch All Users (Admin Only)</w:t>
-      </w:r>
-    </w:p>
-    <w:p>
-      <w:pPr>
-        <w:numPr>
-          <w:ilvl w:val="0"/>
-          <w:numId w:val="5"/>
-        </w:numPr>
-        <w:rPr>
-          <w:lang w:val="en-US"/>
-        </w:rPr>
-      </w:pPr>
-      <w:r>
-        <w:rPr>
-          <w:b/>
-          <w:bCs/>
-          <w:lang w:val="en-US"/>
-        </w:rPr>
-        <w:t>Endpoint:</w:t>
-      </w:r>
-      <w:r>
-        <w:rPr>
-          <w:lang w:val="en-US"/>
-        </w:rPr>
-        <w:t xml:space="preserve"> </w:t>
-      </w:r>
-      <w:r>
-        <w:rPr>
-          <w:b/>
-          <w:bCs/>
-          <w:lang w:val="en-US"/>
-        </w:rPr>
-        <w:t>/</w:t>
-      </w:r>
-      <w:proofErr w:type="spellStart"/>
-      <w:r>
-        <w:rPr>
-          <w:b/>
-          <w:bCs/>
-          <w:lang w:val="en-US"/>
-        </w:rPr>
-        <w:t>api</w:t>
-      </w:r>
-      <w:proofErr w:type="spellEnd"/>
-      <w:r>
-        <w:rPr>
-          <w:b/>
-          <w:bCs/>
-          <w:lang w:val="en-US"/>
-        </w:rPr>
-        <w:t>/auth/</w:t>
-      </w:r>
-      <w:proofErr w:type="spellStart"/>
-      <w:r>
-        <w:rPr>
-          <w:b/>
-          <w:bCs/>
-          <w:lang w:val="en-US"/>
-        </w:rPr>
-        <w:t>all_users</w:t>
-      </w:r>
-      <w:proofErr w:type="spellEnd"/>
-    </w:p>
-    <w:p>
-      <w:pPr>
-        <w:numPr>
-          <w:ilvl w:val="0"/>
-          <w:numId w:val="5"/>
-        </w:numPr>
-      </w:pPr>
-      <w:r>
-        <w:rPr>
-          <w:b/>
-          <w:bCs/>
-        </w:rPr>
-        <w:t>Method:</w:t>
-      </w:r>
-      <w:r>
-        <w:t xml:space="preserve"> GET</w:t>
-      </w:r>
-    </w:p>
-    <w:p>
-      <w:pPr>
-        <w:numPr>
-          <w:ilvl w:val="0"/>
-          <w:numId w:val="5"/>
-        </w:numPr>
-      </w:pPr>
-      <w:r>
-        <w:rPr>
-          <w:b/>
-          <w:bCs/>
-        </w:rPr>
-        <w:t>Access:</w:t>
-      </w:r>
-      <w:r>
-        <w:t xml:space="preserve"> Admins </w:t>
-      </w:r>
-      <w:proofErr w:type="spellStart"/>
-      <w:r>
-        <w:t>only</w:t>
-      </w:r>
-      <w:proofErr w:type="spellEnd"/>
-    </w:p>
-    <w:p>
-      <w:pPr>
-        <w:numPr>
-          <w:ilvl w:val="0"/>
-          <w:numId w:val="5"/>
-        </w:numPr>
-        <w:rPr>
-          <w:lang w:val="en-US"/>
-        </w:rPr>
-      </w:pPr>
-      <w:r>
-        <w:rPr>
-          <w:b/>
-          <w:bCs/>
-          <w:lang w:val="en-US"/>
-        </w:rPr>
-        <w:t>Description:</w:t>
-      </w:r>
-      <w:r>
-        <w:rPr>
-          <w:lang w:val="en-US"/>
-        </w:rPr>
-        <w:t xml:space="preserve"> Fetches data of all users. Accessible only by users with an admin role.</w:t>
-      </w:r>
-    </w:p>
-    <w:p>
-      <w:pPr>
-        <w:numPr>
-          <w:ilvl w:val="0"/>
-          <w:numId w:val="5"/>
-        </w:numPr>
-        <w:rPr>
-          <w:lang w:val="en-US"/>
-        </w:rPr>
-      </w:pPr>
-      <w:r>
-        <w:rPr>
-          <w:b/>
-          <w:bCs/>
-          <w:lang w:val="en-US"/>
-        </w:rPr>
-        <w:t>Authorization:</w:t>
-      </w:r>
-      <w:r>
-        <w:rPr>
-          <w:lang w:val="en-US"/>
-        </w:rPr>
-        <w:t xml:space="preserve"> Required. JWT token must be included in the HTTP-only cookie.</w:t>
-      </w:r>
-    </w:p>
-    <w:p>
-      <w:pPr>
-        <w:rPr>
-          <w:b/>
-          <w:bCs/>
-          <w:lang w:val="en-US"/>
-        </w:rPr>
-      </w:pPr>
-      <w:r>
-        <w:rPr>
-          <w:b/>
-          <w:bCs/>
-          <w:lang w:val="en-US"/>
-        </w:rPr>
-        <w:t>6. Fetch User Data by ID</w:t>
-      </w:r>
-    </w:p>
-    <w:p>
-      <w:pPr>
-        <w:numPr>
-          <w:ilvl w:val="0"/>
-          <w:numId w:val="6"/>
-        </w:numPr>
-      </w:pPr>
-      <w:proofErr w:type="spellStart"/>
-      <w:r>
-        <w:rPr>
-          <w:b/>
-          <w:bCs/>
-        </w:rPr>
-        <w:t>Endpoint</w:t>
-      </w:r>
-      <w:proofErr w:type="spellEnd"/>
-      <w:r>
-        <w:rPr>
-          <w:b/>
-          <w:bCs/>
-        </w:rPr>
-        <w:t>:</w:t>
-      </w:r>
-      <w:r>
-        <w:t xml:space="preserve"> </w:t>
-      </w:r>
-      <w:r>
-        <w:rPr>
-          <w:b/>
-          <w:bCs/>
-        </w:rPr>
-        <w:t>/</w:t>
-      </w:r>
-      <w:proofErr w:type="spellStart"/>
-      <w:r>
-        <w:rPr>
-          <w:b/>
-          <w:bCs/>
-        </w:rPr>
-        <w:t>api</w:t>
-      </w:r>
-      <w:proofErr w:type="spellEnd"/>
-      <w:r>
-        <w:rPr>
-          <w:b/>
-          <w:bCs/>
-        </w:rPr>
-        <w:t>/</w:t>
-      </w:r>
-      <w:proofErr w:type="spellStart"/>
-      <w:r>
-        <w:rPr>
-          <w:b/>
-          <w:bCs/>
-        </w:rPr>
-        <w:t>auth</w:t>
-      </w:r>
-      <w:proofErr w:type="spellEnd"/>
-      <w:r>
-        <w:rPr>
-          <w:b/>
-          <w:bCs/>
-        </w:rPr>
-        <w:t>/</w:t>
-      </w:r>
-      <w:r>
-        <w:rPr>
-          <w:b/>
-          <w:bCs/>
-          <w:lang w:val="en-US"/>
-        </w:rPr>
-        <w:t>{</w:t>
-      </w:r>
-      <w:proofErr w:type="spellStart"/>
-      <w:r>
-        <w:rPr>
-          <w:b/>
-          <w:bCs/>
-          <w:lang w:val="en-US"/>
-        </w:rPr>
-        <w:t>userId</w:t>
-      </w:r>
-      <w:proofErr w:type="spellEnd"/>
-      <w:r>
-        <w:rPr>
-          <w:b/>
-          <w:bCs/>
-          <w:lang w:val="en-US"/>
-        </w:rPr>
-        <w:t>}</w:t>
-      </w:r>
-    </w:p>
-    <w:p>
-      <w:pPr>
-        <w:numPr>
-          <w:ilvl w:val="0"/>
-          <w:numId w:val="6"/>
-        </w:numPr>
-      </w:pPr>
-      <w:r>
-        <w:rPr>
-          <w:b/>
-          <w:bCs/>
-        </w:rPr>
-        <w:t>Method:</w:t>
-      </w:r>
-      <w:r>
-        <w:t xml:space="preserve"> GET</w:t>
-      </w:r>
-    </w:p>
-    <w:p>
-      <w:pPr>
-        <w:numPr>
-          <w:ilvl w:val="0"/>
-          <w:numId w:val="6"/>
-        </w:numPr>
-        <w:rPr>
-          <w:lang w:val="en-US"/>
-        </w:rPr>
-      </w:pPr>
-      <w:r>
-        <w:rPr>
-          <w:b/>
-          <w:bCs/>
-          <w:lang w:val="en-US"/>
-        </w:rPr>
-        <w:t>Access:</w:t>
-      </w:r>
-      <w:r>
-        <w:rPr>
-          <w:lang w:val="en-US"/>
-        </w:rPr>
-        <w:t xml:space="preserve"> Users (for their own data) and Admins</w:t>
-      </w:r>
-    </w:p>
-    <w:p>
-      <w:pPr>
-        <w:numPr>
-          <w:ilvl w:val="0"/>
-          <w:numId w:val="6"/>
-        </w:numPr>
-        <w:rPr>
-          <w:lang w:val="en-US"/>
-        </w:rPr>
-      </w:pPr>
-      <w:r>
-        <w:rPr>
-          <w:b/>
-          <w:bCs/>
-          <w:lang w:val="en-US"/>
-        </w:rPr>
-        <w:t>Description:</w:t>
-      </w:r>
-      <w:r>
-        <w:rPr>
-          <w:lang w:val="en-US"/>
-        </w:rPr>
-        <w:t xml:space="preserve"> Fetches data for a specific user by their ID. Users can access their own data, and admins can access any user's data.</w:t>
-      </w:r>
-    </w:p>
-    <w:p>
-      <w:pPr>
-        <w:numPr>
-          <w:ilvl w:val="0"/>
-          <w:numId w:val="6"/>
-        </w:numPr>
-        <w:rPr>
-          <w:lang w:val="en-US"/>
-        </w:rPr>
-      </w:pPr>
-      <w:r>
-        <w:rPr>
-          <w:b/>
-          <w:bCs/>
-          <w:lang w:val="en-US"/>
-        </w:rPr>
-        <w:t>Authorization:</w:t>
-      </w:r>
-      <w:r>
-        <w:rPr>
-          <w:lang w:val="en-US"/>
-        </w:rPr>
-        <w:t xml:space="preserve"> Required. JWT token must be included in the HTTP-only cookie.</w:t>
-      </w:r>
-    </w:p>
-    <w:p>
-      <w:pPr>
-        <w:numPr>
-          <w:ilvl w:val="0"/>
-          <w:numId w:val="6"/>
-        </w:numPr>
-        <w:rPr>
-          <w:lang w:val="en-US"/>
-        </w:rPr>
-      </w:pPr>
-      <w:r>
-        <w:rPr>
-          <w:b/>
-          <w:bCs/>
-          <w:lang w:val="en-US"/>
-        </w:rPr>
-        <w:t>URL Parameters:</w:t>
-      </w:r>
-      <w:r>
-        <w:rPr>
-          <w:lang w:val="en-US"/>
-        </w:rPr>
-        <w:t xml:space="preserve"> </w:t>
-      </w:r>
-      <w:r>
-        <w:rPr>
-          <w:b/>
-          <w:bCs/>
-          <w:lang w:val="en-US"/>
-        </w:rPr>
-        <w:t>id</w:t>
-      </w:r>
-      <w:r>
-        <w:rPr>
-          <w:lang w:val="en-US"/>
-        </w:rPr>
-        <w:t xml:space="preserve"> - The ID of the user whose data is being requested.</w:t>
-      </w:r>
-    </w:p>
-    <w:p>
-      <w:pPr>
-        <w:rPr>
-          <w:lang w:val="en-US"/>
-        </w:rPr>
-      </w:pPr>
+        <w:t xml:space="preserve">3. </w:t>
+      </w:r>
+      <w:r>
+        <w:rPr>
+          <w:b/>
+          <w:bCs/>
+          <w:lang w:val="en-US"/>
+        </w:rPr>
+        <w:t>Logout</w:t>
+      </w:r>
+    </w:p>
+    <w:p>
+      <w:pPr>
+        <w:rPr>
+          <w:lang w:val="en-US"/>
+        </w:rPr>
+      </w:pPr>
+      <w:r>
+        <w:rPr>
+          <w:lang w:val="en-US"/>
+        </w:rPr>
+        <w:t>No API Endpoint, should be done on Frontend by deleting/destroying the Token/Cookie.</w:t>
+      </w:r>
     </w:p>
     <w:sectPr>
       <w:pgSz w:w="11906" w:h="16838"/>
@@ -2476,7 +1461,7 @@
 </file>
 
 <file path=word/numbering.xml><?xml version="1.0" encoding="utf-8"?>
-<w:numbering xmlns:wpc="http://schemas.microsoft.com/office/word/2010/wordprocessingCanvas" xmlns:cx="http://schemas.microsoft.com/office/drawing/2014/chartex" xmlns:cx1="http://schemas.microsoft.com/office/drawing/2015/9/8/chartex" xmlns:cx2="http://schemas.microsoft.com/office/drawing/2015/10/21/chartex" xmlns:cx3="http://schemas.microsoft.com/office/drawing/2016/5/9/chartex" xmlns:cx4="http://schemas.microsoft.com/office/drawing/2016/5/10/chartex" xmlns:cx5="http://schemas.microsoft.com/office/drawing/2016/5/11/chartex" xmlns:cx6="http://schemas.microsoft.com/office/drawing/2016/5/12/chartex" xmlns:cx7="http://schemas.microsoft.com/office/drawing/2016/5/13/chartex" xmlns:cx8="http://schemas.microsoft.com/office/drawing/2016/5/14/chartex" xmlns:mc="http://schemas.openxmlformats.org/markup-compatibility/2006" xmlns:aink="http://schemas.microsoft.com/office/drawing/2016/ink" xmlns:am3d="http://schemas.microsoft.com/office/drawing/2017/model3d" xmlns:o="urn:schemas-microsoft-com:office:office" xmlns:oel="http://schemas.microsoft.com/office/2019/extlst" xmlns:r="http://schemas.openxmlformats.org/officeDocument/2006/relationships" xmlns:m="http://schemas.openxmlformats.org/officeDocument/2006/math" xmlns:v="urn:schemas-microsoft-com:vml" xmlns:wp14="http://schemas.microsoft.com/office/word/2010/wordprocessingDrawing" xmlns:wp="http://schemas.openxmlformats.org/drawingml/2006/wordprocessingDrawing" xmlns:w10="urn:schemas-microsoft-com:office:word" xmlns:w="http://schemas.openxmlformats.org/wordprocessingml/2006/main" xmlns:w14="http://schemas.microsoft.com/office/word/2010/wordml" xmlns:w15="http://schemas.microsoft.com/office/word/2012/wordml" xmlns:w16cex="http://schemas.microsoft.com/office/word/2018/wordml/cex" xmlns:w16cid="http://schemas.microsoft.com/office/word/2016/wordml/cid" xmlns:w16="http://schemas.microsoft.com/office/word/2018/wordml" xmlns:w16sdtdh="http://schemas.microsoft.com/office/word/2020/wordml/sdtdatahash" xmlns:w16se="http://schemas.microsoft.com/office/word/2015/wordml/symex" xmlns:wpg="http://schemas.microsoft.com/office/word/2010/wordprocessingGroup" xmlns:wpi="http://schemas.microsoft.com/office/word/2010/wordprocessingInk" xmlns:wne="http://schemas.microsoft.com/office/word/2006/wordml" xmlns:wps="http://schemas.microsoft.com/office/word/2010/wordprocessingShape" mc:Ignorable="w14 w15 w16se w16cid w16 w16cex w16sdtdh wp14">
+<w:numbering xmlns:wpc="http://schemas.microsoft.com/office/word/2010/wordprocessingCanvas" xmlns:cx="http://schemas.microsoft.com/office/drawing/2014/chartex" xmlns:cx1="http://schemas.microsoft.com/office/drawing/2015/9/8/chartex" xmlns:cx2="http://schemas.microsoft.com/office/drawing/2015/10/21/chartex" xmlns:cx3="http://schemas.microsoft.com/office/drawing/2016/5/9/chartex" xmlns:cx4="http://schemas.microsoft.com/office/drawing/2016/5/10/chartex" xmlns:cx5="http://schemas.microsoft.com/office/drawing/2016/5/11/chartex" xmlns:cx6="http://schemas.microsoft.com/office/drawing/2016/5/12/chartex" xmlns:cx7="http://schemas.microsoft.com/office/drawing/2016/5/13/chartex" xmlns:cx8="http://schemas.microsoft.com/office/drawing/2016/5/14/chartex" xmlns:mc="http://schemas.openxmlformats.org/markup-compatibility/2006" xmlns:aink="http://schemas.microsoft.com/office/drawing/2016/ink" xmlns:am3d="http://schemas.microsoft.com/office/drawing/2017/model3d" xmlns:o="urn:schemas-microsoft-com:office:office" xmlns:oel="http://schemas.microsoft.com/office/2019/extlst" xmlns:r="http://schemas.openxmlformats.org/officeDocument/2006/relationships" xmlns:m="http://schemas.openxmlformats.org/officeDocument/2006/math" xmlns:v="urn:schemas-microsoft-com:vml" xmlns:wp14="http://schemas.microsoft.com/office/word/2010/wordprocessingDrawing" xmlns:wp="http://schemas.openxmlformats.org/drawingml/2006/wordprocessingDrawing" xmlns:w10="urn:schemas-microsoft-com:office:word" xmlns:w="http://schemas.openxmlformats.org/wordprocessingml/2006/main" xmlns:w14="http://schemas.microsoft.com/office/word/2010/wordml" xmlns:w15="http://schemas.microsoft.com/office/word/2012/wordml" xmlns:w16cex="http://schemas.microsoft.com/office/word/2018/wordml/cex" xmlns:w16cid="http://schemas.microsoft.com/office/word/2016/wordml/cid" xmlns:w16="http://schemas.microsoft.com/office/word/2018/wordml" xmlns:w16du="http://schemas.microsoft.com/office/word/2023/wordml/word16du" xmlns:w16sdtdh="http://schemas.microsoft.com/office/word/2020/wordml/sdtdatahash" xmlns:w16se="http://schemas.microsoft.com/office/word/2015/wordml/symex" xmlns:wpg="http://schemas.microsoft.com/office/word/2010/wordprocessingGroup" xmlns:wpi="http://schemas.microsoft.com/office/word/2010/wordprocessingInk" xmlns:wne="http://schemas.microsoft.com/office/word/2006/wordml" xmlns:wps="http://schemas.microsoft.com/office/word/2010/wordprocessingShape" mc:Ignorable="w14 w15 w16se w16cid w16 w16cex w16sdtdh w16du wp14">
   <w:abstractNum w:abstractNumId="0" w15:restartNumberingAfterBreak="0">
     <w:nsid w:val="03963F5D"/>
     <w:multiLevelType w:val="multilevel"/>
@@ -3393,7 +2378,7 @@
 </file>
 
 <file path=word/styles.xml><?xml version="1.0" encoding="utf-8"?>
-<w:styles xmlns:mc="http://schemas.openxmlformats.org/markup-compatibility/2006" xmlns:r="http://schemas.openxmlformats.org/officeDocument/2006/relationships" xmlns:w="http://schemas.openxmlformats.org/wordprocessingml/2006/main" xmlns:w14="http://schemas.microsoft.com/office/word/2010/wordml" xmlns:w15="http://schemas.microsoft.com/office/word/2012/wordml" xmlns:w16cex="http://schemas.microsoft.com/office/word/2018/wordml/cex" xmlns:w16cid="http://schemas.microsoft.com/office/word/2016/wordml/cid" xmlns:w16="http://schemas.microsoft.com/office/word/2018/wordml" xmlns:w16sdtdh="http://schemas.microsoft.com/office/word/2020/wordml/sdtdatahash" xmlns:w16se="http://schemas.microsoft.com/office/word/2015/wordml/symex" mc:Ignorable="w14 w15 w16se w16cid w16 w16cex w16sdtdh">
+<w:styles xmlns:mc="http://schemas.openxmlformats.org/markup-compatibility/2006" xmlns:r="http://schemas.openxmlformats.org/officeDocument/2006/relationships" xmlns:w="http://schemas.openxmlformats.org/wordprocessingml/2006/main" xmlns:w14="http://schemas.microsoft.com/office/word/2010/wordml" xmlns:w15="http://schemas.microsoft.com/office/word/2012/wordml" xmlns:w16cex="http://schemas.microsoft.com/office/word/2018/wordml/cex" xmlns:w16cid="http://schemas.microsoft.com/office/word/2016/wordml/cid" xmlns:w16="http://schemas.microsoft.com/office/word/2018/wordml" xmlns:w16du="http://schemas.microsoft.com/office/word/2023/wordml/word16du" xmlns:w16sdtdh="http://schemas.microsoft.com/office/word/2020/wordml/sdtdatahash" xmlns:w16se="http://schemas.microsoft.com/office/word/2015/wordml/symex" mc:Ignorable="w14 w15 w16se w16cid w16 w16cex w16sdtdh w16du">
   <w:docDefaults>
     <w:rPrDefault>
       <w:rPr>

</xml_diff>

<commit_message>
added new API documentation for messaging & skillswap mechanism endpoints
</commit_message>
<xml_diff>
--- a/server/API docs/SkillSwap Auth API Documentation.docx
+++ b/server/API docs/SkillSwap Auth API Documentation.docx
@@ -8,31 +8,21 @@
           <w:lang w:val="en-US"/>
         </w:rPr>
       </w:pPr>
-      <w:proofErr w:type="spellStart"/>
-      <w:r>
-        <w:rPr>
-          <w:b/>
-          <w:bCs/>
-          <w:lang w:val="en-US"/>
-        </w:rPr>
-        <w:t>SkillSwap</w:t>
-      </w:r>
-      <w:proofErr w:type="spellEnd"/>
-      <w:r>
-        <w:rPr>
-          <w:b/>
-          <w:bCs/>
-          <w:lang w:val="en-US"/>
-        </w:rPr>
-        <w:t xml:space="preserve"> User Management</w:t>
-      </w:r>
-      <w:r>
-        <w:rPr>
-          <w:b/>
-          <w:bCs/>
-          <w:lang w:val="en-US"/>
-        </w:rPr>
-        <w:t xml:space="preserve"> (Auth)</w:t>
+      <w:r>
+        <w:rPr>
+          <w:b/>
+          <w:bCs/>
+          <w:lang w:val="en-US"/>
+        </w:rPr>
+        <w:t xml:space="preserve">SkillSwap User </w:t>
+      </w:r>
+      <w:r>
+        <w:rPr>
+          <w:b/>
+          <w:bCs/>
+          <w:lang w:val="en-US"/>
+        </w:rPr>
+        <w:t>Authentication (register, login)</w:t>
       </w:r>
       <w:r>
         <w:rPr>
@@ -168,21 +158,7 @@
         <w:rPr>
           <w:lang w:val="en-US"/>
         </w:rPr>
-        <w:t xml:space="preserve">    “</w:t>
-      </w:r>
-      <w:proofErr w:type="spellStart"/>
-      <w:r>
-        <w:rPr>
-          <w:lang w:val="en-US"/>
-        </w:rPr>
-        <w:t>isAvailable</w:t>
-      </w:r>
-      <w:proofErr w:type="spellEnd"/>
-      <w:r>
-        <w:rPr>
-          <w:lang w:val="en-US"/>
-        </w:rPr>
-        <w:t>”: “Boolean”</w:t>
+        <w:t xml:space="preserve">    “isAvailable”: “Boolean”</w:t>
       </w:r>
       <w:r>
         <w:rPr>
@@ -201,48 +177,20 @@
         <w:rPr>
           <w:lang w:val="en-US"/>
         </w:rPr>
-        <w:t xml:space="preserve">     “</w:t>
-      </w:r>
-      <w:proofErr w:type="spellStart"/>
-      <w:r>
-        <w:rPr>
-          <w:lang w:val="en-US"/>
-        </w:rPr>
-        <w:t>swapPreference</w:t>
-      </w:r>
-      <w:proofErr w:type="spellEnd"/>
-      <w:r>
-        <w:rPr>
-          <w:lang w:val="en-US"/>
-        </w:rPr>
-        <w:t>”: [“String”] (“in-person” and/or “online” and/or “hybrid”),</w:t>
-      </w:r>
-    </w:p>
-    <w:p>
-      <w:pPr>
-        <w:rPr>
-          <w:lang w:val="en-US"/>
-        </w:rPr>
-      </w:pPr>
-      <w:r>
-        <w:rPr>
-          <w:lang w:val="en-US"/>
-        </w:rPr>
-        <w:t xml:space="preserve">     “</w:t>
-      </w:r>
-      <w:proofErr w:type="spellStart"/>
-      <w:r>
-        <w:rPr>
-          <w:lang w:val="en-US"/>
-        </w:rPr>
-        <w:t>langPreference</w:t>
-      </w:r>
-      <w:proofErr w:type="spellEnd"/>
-      <w:r>
-        <w:rPr>
-          <w:lang w:val="en-US"/>
-        </w:rPr>
-        <w:t>”: [“String”] (“English” and/or “French” and/or “German” ….),</w:t>
+        <w:t xml:space="preserve">     “swapPreference”: [“String”] (“in-person” and/or “online” and/or “hybrid”),</w:t>
+      </w:r>
+    </w:p>
+    <w:p>
+      <w:pPr>
+        <w:rPr>
+          <w:lang w:val="en-US"/>
+        </w:rPr>
+      </w:pPr>
+      <w:r>
+        <w:rPr>
+          <w:lang w:val="en-US"/>
+        </w:rPr>
+        <w:t xml:space="preserve">     “langPreference”: [“String”] (“English” and/or “French” and/or “German” ….),</w:t>
       </w:r>
     </w:p>
     <w:p>
@@ -262,21 +210,7 @@
           <w:lang w:val="en-US"/>
         </w:rPr>
         <w:br/>
-        <w:t xml:space="preserve">                 “</w:t>
-      </w:r>
-      <w:proofErr w:type="spellStart"/>
-      <w:r>
-        <w:rPr>
-          <w:lang w:val="en-US"/>
-        </w:rPr>
-        <w:t>type”:“String</w:t>
-      </w:r>
-      <w:proofErr w:type="spellEnd"/>
-      <w:r>
-        <w:rPr>
-          <w:lang w:val="en-US"/>
-        </w:rPr>
-        <w:t>” (must be “Point”),</w:t>
+        <w:t xml:space="preserve">                 “type”:“String” (must be “Point”),</w:t>
       </w:r>
       <w:r>
         <w:rPr>
@@ -308,21 +242,7 @@
         <w:rPr>
           <w:lang w:val="en-US"/>
         </w:rPr>
-        <w:t xml:space="preserve">     “</w:t>
-      </w:r>
-      <w:proofErr w:type="spellStart"/>
-      <w:r>
-        <w:rPr>
-          <w:lang w:val="en-US"/>
-        </w:rPr>
-        <w:t>skillsOffered</w:t>
-      </w:r>
-      <w:proofErr w:type="spellEnd"/>
-      <w:r>
-        <w:rPr>
-          <w:lang w:val="en-US"/>
-        </w:rPr>
-        <w:t>”: [{</w:t>
+        <w:t xml:space="preserve">     “skillsOffered”: [{</w:t>
       </w:r>
       <w:r>
         <w:rPr>
@@ -331,14 +251,12 @@
         <w:br/>
         <w:t xml:space="preserve">                  “type”: “</w:t>
       </w:r>
-      <w:proofErr w:type="spellStart"/>
       <w:r>
         <w:rPr>
           <w:lang w:val="en-US"/>
         </w:rPr>
         <w:t>Schema.Types.ObjectId</w:t>
       </w:r>
-      <w:proofErr w:type="spellEnd"/>
       <w:r>
         <w:rPr>
           <w:lang w:val="en-US"/>
@@ -363,21 +281,7 @@
         <w:rPr>
           <w:lang w:val="en-US"/>
         </w:rPr>
-        <w:t xml:space="preserve">     “</w:t>
-      </w:r>
-      <w:proofErr w:type="spellStart"/>
-      <w:r>
-        <w:rPr>
-          <w:lang w:val="en-US"/>
-        </w:rPr>
-        <w:t>skillsWanted</w:t>
-      </w:r>
-      <w:proofErr w:type="spellEnd"/>
-      <w:r>
-        <w:rPr>
-          <w:lang w:val="en-US"/>
-        </w:rPr>
-        <w:t>”: [{</w:t>
+        <w:t xml:space="preserve">     “skillsWanted”: [{</w:t>
       </w:r>
       <w:r>
         <w:rPr>
@@ -386,14 +290,12 @@
         <w:br/>
         <w:t xml:space="preserve">                  “type”: “</w:t>
       </w:r>
-      <w:proofErr w:type="spellStart"/>
       <w:r>
         <w:rPr>
           <w:lang w:val="en-US"/>
         </w:rPr>
         <w:t>Schema.Types.ObjectId</w:t>
       </w:r>
-      <w:proofErr w:type="spellEnd"/>
       <w:r>
         <w:rPr>
           <w:lang w:val="en-US"/>
@@ -508,25 +410,7 @@
           <w:bCs/>
           <w:lang w:val="en-US"/>
         </w:rPr>
-        <w:t>/</w:t>
-      </w:r>
-      <w:proofErr w:type="spellStart"/>
-      <w:r>
-        <w:rPr>
-          <w:b/>
-          <w:bCs/>
-          <w:lang w:val="en-US"/>
-        </w:rPr>
-        <w:t>api</w:t>
-      </w:r>
-      <w:proofErr w:type="spellEnd"/>
-      <w:r>
-        <w:rPr>
-          <w:b/>
-          <w:bCs/>
-          <w:lang w:val="en-US"/>
-        </w:rPr>
-        <w:t>/auth</w:t>
+        <w:t>/api/auth</w:t>
       </w:r>
     </w:p>
     <w:p>
@@ -581,49 +465,8 @@
           <w:b/>
           <w:bCs/>
         </w:rPr>
-        <w:t>/</w:t>
-      </w:r>
-      <w:proofErr w:type="spellStart"/>
-      <w:r>
-        <w:rPr>
-          <w:b/>
-          <w:bCs/>
-        </w:rPr>
-        <w:t>api</w:t>
-      </w:r>
-      <w:proofErr w:type="spellEnd"/>
-      <w:r>
-        <w:rPr>
-          <w:b/>
-          <w:bCs/>
-        </w:rPr>
-        <w:t>/</w:t>
-      </w:r>
-      <w:proofErr w:type="spellStart"/>
-      <w:r>
-        <w:rPr>
-          <w:b/>
-          <w:bCs/>
-        </w:rPr>
-        <w:t>auth</w:t>
-      </w:r>
-      <w:proofErr w:type="spellEnd"/>
-      <w:r>
-        <w:rPr>
-          <w:b/>
-          <w:bCs/>
-        </w:rPr>
-        <w:t>/</w:t>
-      </w:r>
-      <w:proofErr w:type="spellStart"/>
-      <w:r>
-        <w:rPr>
-          <w:b/>
-          <w:bCs/>
-        </w:rPr>
-        <w:t>register</w:t>
-      </w:r>
-      <w:proofErr w:type="spellEnd"/>
+        <w:t>/api/auth/register</w:t>
+      </w:r>
     </w:p>
     <w:p>
       <w:pPr>
@@ -672,7 +515,6 @@
           <w:numId w:val="1"/>
         </w:numPr>
       </w:pPr>
-      <w:proofErr w:type="spellStart"/>
       <w:r>
         <w:rPr>
           <w:b/>
@@ -680,17 +522,8 @@
         </w:rPr>
         <w:t>username</w:t>
       </w:r>
-      <w:proofErr w:type="spellEnd"/>
-      <w:r>
-        <w:t>: String (</w:t>
-      </w:r>
-      <w:proofErr w:type="spellStart"/>
-      <w:r>
-        <w:t>required</w:t>
-      </w:r>
-      <w:proofErr w:type="spellEnd"/>
-      <w:r>
-        <w:t>)</w:t>
+      <w:r>
+        <w:t>: String (required)</w:t>
       </w:r>
     </w:p>
     <w:p>
@@ -708,15 +541,7 @@
         <w:t>email</w:t>
       </w:r>
       <w:r>
-        <w:t>: String (</w:t>
-      </w:r>
-      <w:proofErr w:type="spellStart"/>
-      <w:r>
-        <w:t>required</w:t>
-      </w:r>
-      <w:proofErr w:type="spellEnd"/>
-      <w:r>
-        <w:t>)</w:t>
+        <w:t>: String (required)</w:t>
       </w:r>
     </w:p>
     <w:p>
@@ -726,7 +551,6 @@
           <w:numId w:val="1"/>
         </w:numPr>
       </w:pPr>
-      <w:proofErr w:type="spellStart"/>
       <w:r>
         <w:rPr>
           <w:b/>
@@ -734,17 +558,8 @@
         </w:rPr>
         <w:t>password</w:t>
       </w:r>
-      <w:proofErr w:type="spellEnd"/>
-      <w:r>
-        <w:t>: String (</w:t>
-      </w:r>
-      <w:proofErr w:type="spellStart"/>
-      <w:r>
-        <w:t>required</w:t>
-      </w:r>
-      <w:proofErr w:type="spellEnd"/>
-      <w:r>
-        <w:t>)</w:t>
+      <w:r>
+        <w:t>: String (required)</w:t>
       </w:r>
     </w:p>
     <w:p>
@@ -754,21 +569,12 @@
           <w:numId w:val="1"/>
         </w:numPr>
       </w:pPr>
-      <w:proofErr w:type="spellStart"/>
-      <w:r>
-        <w:rPr>
-          <w:b/>
-          <w:bCs/>
-        </w:rPr>
-        <w:t>Success</w:t>
-      </w:r>
-      <w:proofErr w:type="spellEnd"/>
-      <w:r>
-        <w:rPr>
-          <w:b/>
-          <w:bCs/>
-        </w:rPr>
-        <w:t xml:space="preserve"> Response:</w:t>
+      <w:r>
+        <w:rPr>
+          <w:b/>
+          <w:bCs/>
+        </w:rPr>
+        <w:t>Success Response:</w:t>
       </w:r>
     </w:p>
     <w:p>
@@ -787,15 +593,7 @@
         <w:t>Code:</w:t>
       </w:r>
       <w:r>
-        <w:t xml:space="preserve"> 201 (</w:t>
-      </w:r>
-      <w:proofErr w:type="spellStart"/>
-      <w:r>
-        <w:t>Created</w:t>
-      </w:r>
-      <w:proofErr w:type="spellEnd"/>
-      <w:r>
-        <w:t>)</w:t>
+        <w:t xml:space="preserve"> 201 (Created)</w:t>
       </w:r>
     </w:p>
     <w:p>
@@ -855,7 +653,6 @@
         </w:rPr>
         <w:t xml:space="preserve"> The JWT token is sent as an HTTP-only cookie named </w:t>
       </w:r>
-      <w:proofErr w:type="spellStart"/>
       <w:r>
         <w:rPr>
           <w:b/>
@@ -864,7 +661,6 @@
         </w:rPr>
         <w:t>jwt</w:t>
       </w:r>
-      <w:proofErr w:type="spellEnd"/>
       <w:r>
         <w:rPr>
           <w:lang w:val="en-US"/>
@@ -927,39 +723,7 @@
           <w:b/>
           <w:bCs/>
         </w:rPr>
-        <w:t xml:space="preserve">{ </w:t>
-      </w:r>
-      <w:proofErr w:type="spellStart"/>
-      <w:r>
-        <w:rPr>
-          <w:b/>
-          <w:bCs/>
-        </w:rPr>
-        <w:t>message</w:t>
-      </w:r>
-      <w:proofErr w:type="spellEnd"/>
-      <w:r>
-        <w:rPr>
-          <w:b/>
-          <w:bCs/>
-        </w:rPr>
-        <w:t xml:space="preserve">: "Error </w:t>
-      </w:r>
-      <w:proofErr w:type="spellStart"/>
-      <w:r>
-        <w:rPr>
-          <w:b/>
-          <w:bCs/>
-        </w:rPr>
-        <w:t>message</w:t>
-      </w:r>
-      <w:proofErr w:type="spellEnd"/>
-      <w:r>
-        <w:rPr>
-          <w:b/>
-          <w:bCs/>
-        </w:rPr>
-        <w:t>" }</w:t>
+        <w:t>{ message: "Error message" }</w:t>
       </w:r>
     </w:p>
     <w:p>
@@ -1012,49 +776,8 @@
           <w:b/>
           <w:bCs/>
         </w:rPr>
-        <w:t>/</w:t>
-      </w:r>
-      <w:proofErr w:type="spellStart"/>
-      <w:r>
-        <w:rPr>
-          <w:b/>
-          <w:bCs/>
-        </w:rPr>
-        <w:t>api</w:t>
-      </w:r>
-      <w:proofErr w:type="spellEnd"/>
-      <w:r>
-        <w:rPr>
-          <w:b/>
-          <w:bCs/>
-        </w:rPr>
-        <w:t>/</w:t>
-      </w:r>
-      <w:proofErr w:type="spellStart"/>
-      <w:r>
-        <w:rPr>
-          <w:b/>
-          <w:bCs/>
-        </w:rPr>
-        <w:t>auth</w:t>
-      </w:r>
-      <w:proofErr w:type="spellEnd"/>
-      <w:r>
-        <w:rPr>
-          <w:b/>
-          <w:bCs/>
-        </w:rPr>
-        <w:t>/</w:t>
-      </w:r>
-      <w:proofErr w:type="spellStart"/>
-      <w:r>
-        <w:rPr>
-          <w:b/>
-          <w:bCs/>
-        </w:rPr>
-        <w:t>login</w:t>
-      </w:r>
-      <w:proofErr w:type="spellEnd"/>
+        <w:t>/api/auth/login</w:t>
+      </w:r>
     </w:p>
     <w:p>
       <w:pPr>
@@ -1111,15 +834,7 @@
         <w:t>email</w:t>
       </w:r>
       <w:r>
-        <w:t>: String (</w:t>
-      </w:r>
-      <w:proofErr w:type="spellStart"/>
-      <w:r>
-        <w:t>required</w:t>
-      </w:r>
-      <w:proofErr w:type="spellEnd"/>
-      <w:r>
-        <w:t>)</w:t>
+        <w:t>: String (required)</w:t>
       </w:r>
     </w:p>
     <w:p>
@@ -1129,7 +844,6 @@
           <w:numId w:val="2"/>
         </w:numPr>
       </w:pPr>
-      <w:proofErr w:type="spellStart"/>
       <w:r>
         <w:rPr>
           <w:b/>
@@ -1137,17 +851,8 @@
         </w:rPr>
         <w:t>password</w:t>
       </w:r>
-      <w:proofErr w:type="spellEnd"/>
-      <w:r>
-        <w:t>: String (</w:t>
-      </w:r>
-      <w:proofErr w:type="spellStart"/>
-      <w:r>
-        <w:t>required</w:t>
-      </w:r>
-      <w:proofErr w:type="spellEnd"/>
-      <w:r>
-        <w:t>)</w:t>
+      <w:r>
+        <w:t>: String (required)</w:t>
       </w:r>
     </w:p>
     <w:p>
@@ -1157,21 +862,12 @@
           <w:numId w:val="2"/>
         </w:numPr>
       </w:pPr>
-      <w:proofErr w:type="spellStart"/>
-      <w:r>
-        <w:rPr>
-          <w:b/>
-          <w:bCs/>
-        </w:rPr>
-        <w:t>Success</w:t>
-      </w:r>
-      <w:proofErr w:type="spellEnd"/>
-      <w:r>
-        <w:rPr>
-          <w:b/>
-          <w:bCs/>
-        </w:rPr>
-        <w:t xml:space="preserve"> Response:</w:t>
+      <w:r>
+        <w:rPr>
+          <w:b/>
+          <w:bCs/>
+        </w:rPr>
+        <w:t>Success Response:</w:t>
       </w:r>
     </w:p>
     <w:p>
@@ -1214,87 +910,7 @@
           <w:b/>
           <w:bCs/>
         </w:rPr>
-        <w:t xml:space="preserve">{ </w:t>
-      </w:r>
-      <w:proofErr w:type="spellStart"/>
-      <w:r>
-        <w:rPr>
-          <w:b/>
-          <w:bCs/>
-        </w:rPr>
-        <w:t>message</w:t>
-      </w:r>
-      <w:proofErr w:type="spellEnd"/>
-      <w:r>
-        <w:rPr>
-          <w:b/>
-          <w:bCs/>
-        </w:rPr>
-        <w:t xml:space="preserve">: "Login </w:t>
-      </w:r>
-      <w:proofErr w:type="spellStart"/>
-      <w:r>
-        <w:rPr>
-          <w:b/>
-          <w:bCs/>
-        </w:rPr>
-        <w:t>successful</w:t>
-      </w:r>
-      <w:proofErr w:type="spellEnd"/>
-      <w:r>
-        <w:rPr>
-          <w:b/>
-          <w:bCs/>
-        </w:rPr>
-        <w:t xml:space="preserve">", </w:t>
-      </w:r>
-      <w:proofErr w:type="spellStart"/>
-      <w:r>
-        <w:rPr>
-          <w:b/>
-          <w:bCs/>
-        </w:rPr>
-        <w:t>user</w:t>
-      </w:r>
-      <w:proofErr w:type="spellEnd"/>
-      <w:r>
-        <w:rPr>
-          <w:b/>
-          <w:bCs/>
-        </w:rPr>
-        <w:t xml:space="preserve">: </w:t>
-      </w:r>
-      <w:proofErr w:type="spellStart"/>
-      <w:r>
-        <w:rPr>
-          <w:b/>
-          <w:bCs/>
-        </w:rPr>
-        <w:t>user</w:t>
-      </w:r>
-      <w:proofErr w:type="spellEnd"/>
-      <w:r>
-        <w:rPr>
-          <w:b/>
-          <w:bCs/>
-        </w:rPr>
-        <w:t>._</w:t>
-      </w:r>
-      <w:proofErr w:type="spellStart"/>
-      <w:r>
-        <w:rPr>
-          <w:b/>
-          <w:bCs/>
-        </w:rPr>
-        <w:t>id</w:t>
-      </w:r>
-      <w:proofErr w:type="spellEnd"/>
-      <w:r>
-        <w:rPr>
-          <w:b/>
-          <w:bCs/>
-        </w:rPr>
-        <w:t xml:space="preserve"> }</w:t>
+        <w:t>{ message: "Login successful", user: user._id }</w:t>
       </w:r>
     </w:p>
     <w:p>
@@ -1321,7 +937,6 @@
         </w:rPr>
         <w:t xml:space="preserve"> The JWT token is sent as an HTTP-only cookie named </w:t>
       </w:r>
-      <w:proofErr w:type="spellStart"/>
       <w:r>
         <w:rPr>
           <w:b/>
@@ -1330,7 +945,6 @@
         </w:rPr>
         <w:t>jwt</w:t>
       </w:r>
-      <w:proofErr w:type="spellEnd"/>
       <w:r>
         <w:rPr>
           <w:lang w:val="en-US"/>
@@ -1368,15 +982,7 @@
         <w:t>Code:</w:t>
       </w:r>
       <w:r>
-        <w:t xml:space="preserve"> 400 (Bad Request) / 401 (</w:t>
-      </w:r>
-      <w:proofErr w:type="spellStart"/>
-      <w:r>
-        <w:t>Unauthorized</w:t>
-      </w:r>
-      <w:proofErr w:type="spellEnd"/>
-      <w:r>
-        <w:t>)</w:t>
+        <w:t xml:space="preserve"> 400 (Bad Request) / 401 (Unauthorized)</w:t>
       </w:r>
     </w:p>
     <w:p>

</xml_diff>